<commit_message>
oox: fix handling of noop parent transformation from DOCX
It seems that in Word, a zero parent transformation, like:

<a:chOff x="0" y="0"/>
<a:chExt cx="0" cy="0"/>

means the child shapes will have an absolute position / size. We
actually use this feature in the exporter, but so far the importer
didn't handle this.

Change-Id: I250784a3dddd23649e391b548fc128dfdf153614
</commit_message>
<xml_diff>
--- a/sw/qa/extras/ooxmlexport/data/relorientation.docx
+++ b/sw/qa/extras/ooxmlexport/data/relorientation.docx
@@ -100,6 +100,53 @@
                       </wps:bodyPr>
                     </wps:wsp>
                   </wpg:grpSp>
+                  <wps:wsp>
+                    <wps:cNvPr id="367" name="Rectangle 367"/>
+                    <wps:cNvSpPr>
+                      <a:spLocks noChangeArrowheads="1"/>
+                    </wps:cNvSpPr>
+                    <wps:spPr bwMode="auto">
+                      <a:xfrm>
+                        <a:off x="7344" y="0"/>
+                        <a:ext cx="4896" cy="3958"/>
+                      </a:xfrm>
+                      <a:prstGeom prst="rect">
+                        <a:avLst/>
+                      </a:prstGeom>
+                      <a:noFill/>
+                    </wps:spPr>
+                    <wps:txbx>
+                      <w:txbxContent>
+                        <w:p>
+                          <w:pPr>
+                            <w:pStyle w:val="NoSpacing"/>
+                            <w:rPr>
+                              <w:rFonts w:asciiTheme="majorHAnsi" w:eastAsiaTheme="majorEastAsia" w:hAnsiTheme="majorHAnsi" w:cstheme="majorBidi"/>
+                              <w:b/>
+                              <w:bCs/>
+                              <w:color w:val="FFFFFF" w:themeColor="background1"/>
+                              <w:sz w:val="96"/>
+                              <w:szCs w:val="96"/>
+                            </w:rPr>
+                          </w:pPr>
+                          <w:r>
+                            <w:rPr>
+                              <w:rFonts w:asciiTheme="majorHAnsi" w:eastAsiaTheme="majorEastAsia" w:hAnsiTheme="majorHAnsi" w:cstheme="majorBidi"/>
+                              <w:b/>
+                              <w:bCs/>
+                              <w:color w:val="FFFFFF" w:themeColor="background1"/>
+                              <w:sz w:val="96"/>
+                              <w:szCs w:val="96"/>
+                            </w:rPr>
+                            <w:t>[Year]</w:t>
+                          </w:r>
+                        </w:p>
+                      </w:txbxContent>
+                    </wps:txbx>
+                    <wps:bodyPr rot="0" vert="horz" wrap="square" lIns="365760" tIns="182880" rIns="182880" bIns="182880" anchor="b" anchorCtr="0" upright="1">
+                      <a:noAutofit/>
+                    </wps:bodyPr>
+                  </wps:wsp>
                 </wpg:wgp>
               </a:graphicData>
             </a:graphic>

</xml_diff>